<commit_message>
Some changes made in local
</commit_message>
<xml_diff>
--- a/Assignment Day 4.docx
+++ b/Assignment Day 4.docx
@@ -53,8 +53,19 @@
     </w:p>
     <w:p>
       <w:r>
+        <w:t>Ans</w:t>
+      </w:r>
+      <w:bookmarkStart w:id="0" w:name="_GoBack"/>
+      <w:bookmarkEnd w:id="0"/>
+      <w:r>
+        <w:t xml:space="preserve"> of the Given tow domains</w:t>
+      </w:r>
+    </w:p>
+    <w:p>
+      <w:r>
         <w:rPr>
           <w:noProof/>
+          <w:lang w:bidi="mr-IN"/>
         </w:rPr>
         <w:drawing>
           <wp:inline distT="0" distB="0" distL="0" distR="0">
@@ -139,6 +150,7 @@
       <w:r>
         <w:rPr>
           <w:noProof/>
+          <w:lang w:bidi="mr-IN"/>
         </w:rPr>
         <w:drawing>
           <wp:anchor distT="0" distB="0" distL="114300" distR="114300" simplePos="0" relativeHeight="251658240" behindDoc="0" locked="0" layoutInCell="1" allowOverlap="1" wp14:anchorId="4D0137E3" wp14:editId="42C9E90A">
@@ -205,6 +217,7 @@
     <w:p/>
     <w:p>
       <w:r>
+        <w:lastRenderedPageBreak/>
         <w:br w:type="page"/>
       </w:r>
     </w:p>
@@ -255,12 +268,12 @@
           <w:szCs w:val="28"/>
         </w:rPr>
       </w:pPr>
-      <w:bookmarkStart w:id="0" w:name="_GoBack"/>
       <w:r>
         <w:rPr>
           <w:noProof/>
           <w:sz w:val="28"/>
           <w:szCs w:val="28"/>
+          <w:lang w:bidi="mr-IN"/>
         </w:rPr>
         <w:drawing>
           <wp:inline distT="0" distB="0" distL="0" distR="0">
@@ -304,7 +317,6 @@
           </wp:inline>
         </w:drawing>
       </w:r>
-      <w:bookmarkEnd w:id="0"/>
     </w:p>
     <w:p/>
     <w:sectPr>

</xml_diff>